<commit_message>
CSS update on add_jobs.html and a few code snips on app.py
</commit_message>
<xml_diff>
--- a/PortfolioProjects/ProjectPipline/Project Log.docx
+++ b/PortfolioProjects/ProjectPipline/Project Log.docx
@@ -92,6 +92,19 @@
           <w:lang w:val="en-US"/>
         </w:rPr>
         <w:t xml:space="preserve"> The first thing we will do is to build a job tracking application which would allow users to track all the jobs that they have applied to. </w:t>
+      </w:r>
+    </w:p>
+    <w:p>
+      <w:pPr>
+        <w:rPr>
+          <w:lang w:val="en-US"/>
+        </w:rPr>
+      </w:pPr>
+      <w:r>
+        <w:rPr>
+          <w:lang w:val="en-US"/>
+        </w:rPr>
+        <w:t xml:space="preserve">The Job Tracker has been build using python, html, css and mysql for the time being. </w:t>
       </w:r>
     </w:p>
     <w:p>

</xml_diff>